<commit_message>
Update dates in docs
</commit_message>
<xml_diff>
--- a/docs/Code_Review_Checklist.docx
+++ b/docs/Code_Review_Checklist.docx
@@ -406,7 +406,6 @@
           <w:szCs w:val="28"/>
         </w:rPr>
       </w:pPr>
-      <w:proofErr w:type="spellStart"/>
       <w:r>
         <w:rPr>
           <w:b/>
@@ -416,7 +415,6 @@
         </w:rPr>
         <w:t>Изготвил</w:t>
       </w:r>
-      <w:proofErr w:type="spellEnd"/>
       <w:r>
         <w:rPr>
           <w:i/>
@@ -438,52 +436,14 @@
           <w:szCs w:val="28"/>
         </w:rPr>
       </w:pPr>
-      <w:proofErr w:type="spellStart"/>
       <w:r>
         <w:rPr>
           <w:color w:val="000000" w:themeColor="text1"/>
           <w:sz w:val="28"/>
           <w:szCs w:val="28"/>
         </w:rPr>
-        <w:t>Радослав</w:t>
-      </w:r>
-      <w:proofErr w:type="spellEnd"/>
-      <w:r>
-        <w:rPr>
-          <w:color w:val="000000" w:themeColor="text1"/>
-          <w:sz w:val="28"/>
-          <w:szCs w:val="28"/>
-        </w:rPr>
-        <w:t xml:space="preserve"> </w:t>
-      </w:r>
-      <w:proofErr w:type="spellStart"/>
-      <w:r>
-        <w:rPr>
-          <w:color w:val="000000" w:themeColor="text1"/>
-          <w:sz w:val="28"/>
-          <w:szCs w:val="28"/>
-        </w:rPr>
-        <w:t>Александров</w:t>
-      </w:r>
-      <w:proofErr w:type="spellEnd"/>
-      <w:r>
-        <w:rPr>
-          <w:color w:val="000000" w:themeColor="text1"/>
-          <w:sz w:val="28"/>
-          <w:szCs w:val="28"/>
-        </w:rPr>
-        <w:t xml:space="preserve"> </w:t>
-      </w:r>
-      <w:proofErr w:type="spellStart"/>
-      <w:r>
-        <w:rPr>
-          <w:color w:val="000000" w:themeColor="text1"/>
-          <w:sz w:val="28"/>
-          <w:szCs w:val="28"/>
-        </w:rPr>
-        <w:t>Димитров</w:t>
-      </w:r>
-      <w:proofErr w:type="spellEnd"/>
+        <w:t>Радослав Александров Димитров</w:t>
+      </w:r>
     </w:p>
     <w:p>
       <w:pPr>
@@ -497,23 +457,13 @@
           <w:szCs w:val="28"/>
         </w:rPr>
       </w:pPr>
-      <w:proofErr w:type="spellStart"/>
       <w:r>
         <w:rPr>
           <w:color w:val="000000" w:themeColor="text1"/>
           <w:sz w:val="28"/>
           <w:szCs w:val="28"/>
         </w:rPr>
-        <w:t>Фак</w:t>
-      </w:r>
-      <w:proofErr w:type="spellEnd"/>
-      <w:r>
-        <w:rPr>
-          <w:color w:val="000000" w:themeColor="text1"/>
-          <w:sz w:val="28"/>
-          <w:szCs w:val="28"/>
-        </w:rPr>
-        <w:t>. № 121217081</w:t>
+        <w:t>Фак. № 121217081</w:t>
       </w:r>
     </w:p>
     <w:p>
@@ -528,23 +478,13 @@
           <w:szCs w:val="28"/>
         </w:rPr>
       </w:pPr>
-      <w:proofErr w:type="spellStart"/>
       <w:r>
         <w:rPr>
           <w:color w:val="000000" w:themeColor="text1"/>
           <w:sz w:val="28"/>
           <w:szCs w:val="28"/>
         </w:rPr>
-        <w:t>Група</w:t>
-      </w:r>
-      <w:proofErr w:type="spellEnd"/>
-      <w:r>
-        <w:rPr>
-          <w:color w:val="000000" w:themeColor="text1"/>
-          <w:sz w:val="28"/>
-          <w:szCs w:val="28"/>
-        </w:rPr>
-        <w:t>: 36</w:t>
+        <w:t>Група: 36</w:t>
       </w:r>
     </w:p>
     <w:p>
@@ -563,23 +503,7 @@
           <w:sz w:val="28"/>
           <w:szCs w:val="28"/>
         </w:rPr>
-        <w:t xml:space="preserve">IV </w:t>
-      </w:r>
-      <w:proofErr w:type="spellStart"/>
-      <w:r>
-        <w:rPr>
-          <w:sz w:val="28"/>
-          <w:szCs w:val="28"/>
-        </w:rPr>
-        <w:t>курс</w:t>
-      </w:r>
-      <w:proofErr w:type="spellEnd"/>
-      <w:r>
-        <w:rPr>
-          <w:sz w:val="28"/>
-          <w:szCs w:val="28"/>
-        </w:rPr>
-        <w:t>, КСИ</w:t>
+        <w:t>IV курс, КСИ</w:t>
       </w:r>
     </w:p>
     <w:p>
@@ -620,7 +544,6 @@
           <w:szCs w:val="28"/>
         </w:rPr>
       </w:pPr>
-      <w:proofErr w:type="spellStart"/>
       <w:r>
         <w:rPr>
           <w:b/>
@@ -630,7 +553,6 @@
         </w:rPr>
         <w:t>Ръководител</w:t>
       </w:r>
-      <w:proofErr w:type="spellEnd"/>
       <w:r>
         <w:rPr>
           <w:i/>
@@ -652,72 +574,43 @@
           <w:szCs w:val="28"/>
         </w:rPr>
       </w:pPr>
-      <w:proofErr w:type="spellStart"/>
       <w:r>
         <w:rPr>
           <w:sz w:val="28"/>
           <w:szCs w:val="28"/>
         </w:rPr>
-        <w:t>доц</w:t>
-      </w:r>
-      <w:proofErr w:type="spellEnd"/>
+        <w:t>доц. д-р инж.</w:t>
+      </w:r>
       <w:r>
         <w:rPr>
           <w:sz w:val="28"/>
           <w:szCs w:val="28"/>
-        </w:rPr>
-        <w:t xml:space="preserve">. д-р </w:t>
-      </w:r>
-      <w:proofErr w:type="spellStart"/>
+          <w:lang w:val="bg-BG"/>
+        </w:rPr>
+        <w:t xml:space="preserve"> </w:t>
+      </w:r>
       <w:r>
         <w:rPr>
           <w:sz w:val="28"/>
           <w:szCs w:val="28"/>
         </w:rPr>
-        <w:t>инж</w:t>
-      </w:r>
-      <w:proofErr w:type="spellEnd"/>
+        <w:t>Аделина</w:t>
+      </w:r>
       <w:r>
         <w:rPr>
           <w:sz w:val="28"/>
           <w:szCs w:val="28"/>
-        </w:rPr>
-        <w:t>.</w:t>
+          <w:lang w:val="bg-BG"/>
+        </w:rPr>
+        <w:t xml:space="preserve"> </w:t>
       </w:r>
       <w:r>
         <w:rPr>
           <w:sz w:val="28"/>
           <w:szCs w:val="28"/>
-          <w:lang w:val="bg-BG"/>
-        </w:rPr>
-        <w:t xml:space="preserve"> </w:t>
-      </w:r>
-      <w:proofErr w:type="spellStart"/>
-      <w:r>
-        <w:rPr>
-          <w:sz w:val="28"/>
-          <w:szCs w:val="28"/>
-        </w:rPr>
-        <w:t>Аделина</w:t>
-      </w:r>
-      <w:proofErr w:type="spellEnd"/>
-      <w:r>
-        <w:rPr>
-          <w:sz w:val="28"/>
-          <w:szCs w:val="28"/>
-          <w:lang w:val="bg-BG"/>
-        </w:rPr>
-        <w:t xml:space="preserve"> </w:t>
-      </w:r>
-      <w:proofErr w:type="spellStart"/>
-      <w:r>
-        <w:rPr>
-          <w:sz w:val="28"/>
-          <w:szCs w:val="28"/>
         </w:rPr>
         <w:t>Алексиева</w:t>
       </w:r>
-      <w:proofErr w:type="spellEnd"/>
     </w:p>
     <w:p>
       <w:pPr>
@@ -776,6 +669,7 @@
           <w:b/>
           <w:sz w:val="28"/>
           <w:szCs w:val="28"/>
+          <w:lang w:val="bg-BG"/>
         </w:rPr>
       </w:pPr>
       <w:r>
@@ -793,7 +687,16 @@
           <w:sz w:val="28"/>
           <w:szCs w:val="28"/>
         </w:rPr>
-        <w:t>20</w:t>
+        <w:t>2</w:t>
+      </w:r>
+      <w:r>
+        <w:rPr>
+          <w:b/>
+          <w:sz w:val="28"/>
+          <w:szCs w:val="28"/>
+          <w:lang w:val="bg-BG"/>
+        </w:rPr>
+        <w:t>1</w:t>
       </w:r>
     </w:p>
     <w:p>
@@ -1002,21 +905,7 @@
         <w:rPr>
           <w:lang w:val="bg-BG"/>
         </w:rPr>
-        <w:t xml:space="preserve">Да се следи за </w:t>
-      </w:r>
-      <w:proofErr w:type="spellStart"/>
-      <w:r>
-        <w:rPr>
-          <w:lang w:val="bg-BG"/>
-        </w:rPr>
-        <w:t>дублициран</w:t>
-      </w:r>
-      <w:proofErr w:type="spellEnd"/>
-      <w:r>
-        <w:rPr>
-          <w:lang w:val="bg-BG"/>
-        </w:rPr>
-        <w:t xml:space="preserve"> код.</w:t>
+        <w:t>Да се следи за дублициран код.</w:t>
       </w:r>
     </w:p>
     <w:p>
@@ -1142,21 +1031,7 @@
         <w:rPr>
           <w:lang w:val="bg-BG"/>
         </w:rPr>
-        <w:t xml:space="preserve">Да се прегледа, дали кодът е лесно </w:t>
-      </w:r>
-      <w:proofErr w:type="spellStart"/>
-      <w:r>
-        <w:rPr>
-          <w:lang w:val="bg-BG"/>
-        </w:rPr>
-        <w:t>конфигурируем</w:t>
-      </w:r>
-      <w:proofErr w:type="spellEnd"/>
-      <w:r>
-        <w:rPr>
-          <w:lang w:val="bg-BG"/>
-        </w:rPr>
-        <w:t>.</w:t>
+        <w:t>Да се прегледа, дали кодът е лесно конфигурируем.</w:t>
       </w:r>
     </w:p>
     <w:p>
@@ -1192,21 +1067,7 @@
         <w:rPr>
           <w:lang w:val="bg-BG"/>
         </w:rPr>
-        <w:t xml:space="preserve">Да се валидира, че кодът е проектиран по такъв начин, че да е лесен за </w:t>
-      </w:r>
-      <w:proofErr w:type="spellStart"/>
-      <w:r>
-        <w:rPr>
-          <w:lang w:val="bg-BG"/>
-        </w:rPr>
-        <w:t>дебъгване</w:t>
-      </w:r>
-      <w:proofErr w:type="spellEnd"/>
-      <w:r>
-        <w:rPr>
-          <w:lang w:val="bg-BG"/>
-        </w:rPr>
-        <w:t>.</w:t>
+        <w:t>Да се валидира, че кодът е проектиран по такъв начин, че да е лесен за дебъгване.</w:t>
       </w:r>
     </w:p>
     <w:p>
@@ -1358,41 +1219,13 @@
         <w:lang w:val="ru-RU"/>
       </w:rPr>
     </w:pPr>
-    <w:proofErr w:type="spellStart"/>
     <w:r>
       <w:rPr>
         <w:b/>
         <w:sz w:val="20"/>
         <w:lang w:val="ru-RU"/>
       </w:rPr>
-      <w:t>Валидация</w:t>
-    </w:r>
-    <w:proofErr w:type="spellEnd"/>
-    <w:r>
-      <w:rPr>
-        <w:b/>
-        <w:sz w:val="20"/>
-        <w:lang w:val="ru-RU"/>
-      </w:rPr>
-      <w:t xml:space="preserve">, Верификация и </w:t>
-    </w:r>
-    <w:proofErr w:type="spellStart"/>
-    <w:r>
-      <w:rPr>
-        <w:b/>
-        <w:sz w:val="20"/>
-        <w:lang w:val="ru-RU"/>
-      </w:rPr>
-      <w:t>Тестови</w:t>
-    </w:r>
-    <w:proofErr w:type="spellEnd"/>
-    <w:r>
-      <w:rPr>
-        <w:b/>
-        <w:sz w:val="20"/>
-        <w:lang w:val="ru-RU"/>
-      </w:rPr>
-      <w:t xml:space="preserve"> план</w:t>
+      <w:t>Валидация, Верификация и Тестови план</w:t>
     </w:r>
     <w:r>
       <w:rPr>

</xml_diff>